<commit_message>
updated homework assignment 9
</commit_message>
<xml_diff>
--- a/hw/hw9.docx
+++ b/hw/hw9.docx
@@ -385,6 +385,9 @@
     </w:p>
     <w:p/>
     <w:p>
+      <w:pPr>
+        <w:ind w:left="288"/>
+      </w:pPr>
       <w:r>
         <w:t xml:space="preserve">c. </w:t>
       </w:r>
@@ -615,10 +618,106 @@
         <w:t xml:space="preserve">  Hint: Use </w:t>
       </w:r>
       <w:r>
-        <w:t>inheritance, override the necessary methods and use the super-class methods.</w:t>
-      </w:r>
-      <w:r>
-        <w:t xml:space="preserve"> The </w:t>
+        <w:t>inheritance, override the necessary methods</w:t>
+      </w:r>
+      <w:r>
+        <w:t>,</w:t>
+      </w:r>
+      <w:r>
+        <w:t xml:space="preserve"> and use the superclass methods.</w:t>
+      </w:r>
+      <w:r>
+        <w:t xml:space="preserve"> </w:t>
+      </w:r>
+      <w:r>
+        <w:t xml:space="preserve">Additional hint: </w:t>
+      </w:r>
+      <w:r>
+        <w:t>G</w:t>
+      </w:r>
+      <w:r>
+        <w:t>iven an undirected graph</w:t>
+      </w:r>
+      <w:r>
+        <w:t xml:space="preserve"> </w:t>
+      </w:r>
+      <m:oMath>
+        <m:r>
+          <w:rPr>
+            <w:rFonts w:ascii="Cambria Math" w:hAnsi="Cambria Math"/>
+          </w:rPr>
+          <m:t>G</m:t>
+        </m:r>
+      </m:oMath>
+      <w:r>
+        <w:t>, how could you convert</w:t>
+      </w:r>
+      <w:r>
+        <w:t xml:space="preserve"> </w:t>
+      </w:r>
+      <w:r>
+        <w:t xml:space="preserve"> </w:t>
+      </w:r>
+      <w:r>
+        <w:t xml:space="preserve">it </w:t>
+      </w:r>
+      <w:r>
+        <w:t>into a directed graph</w:t>
+      </w:r>
+      <w:r>
+        <w:t xml:space="preserve"> </w:t>
+      </w:r>
+      <m:oMath>
+        <m:r>
+          <w:rPr>
+            <w:rFonts w:ascii="Cambria Math" w:hAnsi="Cambria Math"/>
+          </w:rPr>
+          <m:t>G'</m:t>
+        </m:r>
+      </m:oMath>
+      <w:r>
+        <w:t xml:space="preserve"> that is essentially equivalent, such that </w:t>
+      </w:r>
+      <w:r>
+        <w:lastRenderedPageBreak/>
+        <w:t xml:space="preserve">every vertex </w:t>
+      </w:r>
+      <w:r>
+        <w:t xml:space="preserve">in </w:t>
+      </w:r>
+      <m:oMath>
+        <m:r>
+          <w:rPr>
+            <w:rFonts w:ascii="Cambria Math" w:hAnsi="Cambria Math"/>
+          </w:rPr>
+          <m:t>G'</m:t>
+        </m:r>
+      </m:oMath>
+      <w:r>
+        <w:rPr>
+          <w:rFonts w:eastAsiaTheme="minorEastAsia"/>
+        </w:rPr>
+        <w:t xml:space="preserve"> </w:t>
+      </w:r>
+      <w:r>
+        <w:t>has the same set of neighbors as in</w:t>
+      </w:r>
+      <w:r>
+        <w:t xml:space="preserve"> </w:t>
+      </w:r>
+      <m:oMath>
+        <m:r>
+          <w:rPr>
+            <w:rFonts w:ascii="Cambria Math" w:hAnsi="Cambria Math"/>
+          </w:rPr>
+          <m:t>G</m:t>
+        </m:r>
+      </m:oMath>
+      <w:r>
+        <w:t xml:space="preserve">? </w:t>
+      </w:r>
+      <w:r>
+        <w:t xml:space="preserve">The </w:t>
       </w:r>
       <w:r>
         <w:rPr>
@@ -641,9 +740,9 @@
         <w:t>this functionality.</w:t>
       </w:r>
     </w:p>
-    <w:p>
-      <w:r>
-        <w:lastRenderedPageBreak/>
+    <w:p/>
+    <w:p>
+      <w:r>
         <w:t xml:space="preserve">6. Consider </w:t>
       </w:r>
       <w:r>
@@ -696,6 +795,7 @@
       </w:r>
     </w:p>
     <w:p/>
+    <w:p/>
     <w:p>
       <w:r>
         <w:tab/>
@@ -747,15 +847,16 @@
         <w:t xml:space="preserve"> in a BFS starting at vertex #1 (assume adjacent vertices are considered in numeric order).</w:t>
       </w:r>
     </w:p>
-    <w:p>
-      <w:pPr>
-        <w:ind w:left="288"/>
-      </w:pPr>
-    </w:p>
     <w:p/>
     <w:p>
       <w:r>
-        <w:t xml:space="preserve">8. Complete the BFS (breadth-first search) method in the CS232GraphAlgorithms class. </w:t>
+        <w:t>8. Complete the BFS (breadth-first search) method in the CS232GraphAlgorithms class.</w:t>
+      </w:r>
+      <w:r>
+        <w:t xml:space="preserve"> In situations where BFS gives equal priority to some vertices, the vertex with the smallest identifier should be visited first.</w:t>
+      </w:r>
+      <w:r>
+        <w:t xml:space="preserve"> </w:t>
       </w:r>
       <w:r>
         <w:t xml:space="preserve">The </w:t>
@@ -796,7 +897,19 @@
         <w:t>d</w:t>
       </w:r>
       <w:r>
-        <w:t xml:space="preserve"> will typically yield low-density graphs while others may yield high-density graphs. </w:t>
+        <w:t xml:space="preserve"> will typically yield low-density graphs</w:t>
+      </w:r>
+      <w:r>
+        <w:t xml:space="preserve"> (with few edges)</w:t>
+      </w:r>
+      <w:r>
+        <w:t xml:space="preserve"> while others may yield high-density graphs</w:t>
+      </w:r>
+      <w:r>
+        <w:t xml:space="preserve"> (with many edges)</w:t>
+      </w:r>
+      <w:r>
+        <w:t xml:space="preserve">. </w:t>
       </w:r>
       <w:r>
         <w:t>Discuss</w:t>
@@ -832,13 +945,37 @@
         <w:t xml:space="preserve"> similar to and</w:t>
       </w:r>
       <w:r>
-        <w:t xml:space="preserve"> different than interfaces and when they are</w:t>
+        <w:t xml:space="preserve"> different </w:t>
+      </w:r>
+      <w:r>
+        <w:t>from</w:t>
+      </w:r>
+      <w:r>
+        <w:t xml:space="preserve"> interfaces</w:t>
+      </w:r>
+      <w:r>
+        <w:t>.</w:t>
+      </w:r>
+      <w:r>
+        <w:t xml:space="preserve"> </w:t>
+      </w:r>
+      <w:r>
+        <w:t>W</w:t>
+      </w:r>
+      <w:r>
+        <w:t xml:space="preserve">hen </w:t>
+      </w:r>
+      <w:r>
+        <w:t xml:space="preserve">are </w:t>
+      </w:r>
+      <w:r>
+        <w:t>abstract classes</w:t>
       </w:r>
       <w:r>
         <w:t xml:space="preserve"> useful</w:t>
       </w:r>
       <w:r>
-        <w:t>.</w:t>
+        <w:t>?</w:t>
       </w:r>
     </w:p>
     <w:sectPr>
@@ -1543,6 +1680,16 @@
       <w:contextualSpacing/>
     </w:pPr>
   </w:style>
+  <w:style w:type="character" w:styleId="PlaceholderText">
+    <w:name w:val="Placeholder Text"/>
+    <w:basedOn w:val="DefaultParagraphFont"/>
+    <w:uiPriority w:val="99"/>
+    <w:semiHidden/>
+    <w:rsid w:val="009B37E0"/>
+    <w:rPr>
+      <w:color w:val="808080"/>
+    </w:rPr>
+  </w:style>
 </w:styles>
 </file>
 

</xml_diff>